<commit_message>
Finished up the paper, made the power point presentation
</commit_message>
<xml_diff>
--- a/Project_Report.docx
+++ b/Project_Report.docx
@@ -2,6 +2,40 @@
 <file path=word/document.xml><?xml version="1.0" encoding="utf-8"?>
 <w:document xmlns:wpc="http://schemas.microsoft.com/office/word/2010/wordprocessingCanvas" xmlns:cx="http://schemas.microsoft.com/office/drawing/2014/chartex" xmlns:cx1="http://schemas.microsoft.com/office/drawing/2015/9/8/chartex" xmlns:cx2="http://schemas.microsoft.com/office/drawing/2015/10/21/chartex" xmlns:cx3="http://schemas.microsoft.com/office/drawing/2016/5/9/chartex" xmlns:cx4="http://schemas.microsoft.com/office/drawing/2016/5/10/chartex" xmlns:cx5="http://schemas.microsoft.com/office/drawing/2016/5/11/chartex" xmlns:cx6="http://schemas.microsoft.com/office/drawing/2016/5/12/chartex" xmlns:cx7="http://schemas.microsoft.com/office/drawing/2016/5/13/chartex" xmlns:cx8="http://schemas.microsoft.com/office/drawing/2016/5/14/chartex" xmlns:mc="http://schemas.openxmlformats.org/markup-compatibility/2006" xmlns:aink="http://schemas.microsoft.com/office/drawing/2016/ink" xmlns:am3d="http://schemas.microsoft.com/office/drawing/2017/model3d" xmlns:o="urn:schemas-microsoft-com:office:office" xmlns:r="http://schemas.openxmlformats.org/officeDocument/2006/relationships" xmlns:m="http://schemas.openxmlformats.org/officeDocument/2006/math" xmlns:v="urn:schemas-microsoft-com:vml" xmlns:wp14="http://schemas.microsoft.com/office/word/2010/wordprocessingDrawing" xmlns:wp="http://schemas.openxmlformats.org/drawingml/2006/wordprocessingDrawing" xmlns:w10="urn:schemas-microsoft-com:office:word" xmlns:w="http://schemas.openxmlformats.org/wordprocessingml/2006/main" xmlns:w14="http://schemas.microsoft.com/office/word/2010/wordml" xmlns:w15="http://schemas.microsoft.com/office/word/2012/wordml" xmlns:w16cid="http://schemas.microsoft.com/office/word/2016/wordml/cid" xmlns:w16se="http://schemas.microsoft.com/office/word/2015/wordml/symex" xmlns:wpg="http://schemas.microsoft.com/office/word/2010/wordprocessingGroup" xmlns:wpi="http://schemas.microsoft.com/office/word/2010/wordprocessingInk" xmlns:wne="http://schemas.microsoft.com/office/word/2006/wordml" xmlns:wps="http://schemas.microsoft.com/office/word/2010/wordprocessingShape" mc:Ignorable="w14 w15 w16se w16cid wp14">
   <w:body>
+    <w:p>
+      <w:pPr>
+        <w:spacing w:before="60"/>
+        <w:jc w:val="center"/>
+        <w:rPr>
+          <w:b/>
+          <w:bCs/>
+        </w:rPr>
+      </w:pPr>
+      <w:r>
+        <w:rPr>
+          <w:b/>
+          <w:bCs/>
+        </w:rPr>
+        <w:t>Cardioprotective Efficacy of IL-13 following Hypoxia</w:t>
+      </w:r>
+    </w:p>
+    <w:p>
+      <w:pPr>
+        <w:spacing w:before="60"/>
+        <w:jc w:val="center"/>
+        <w:rPr>
+          <w:b/>
+          <w:bCs/>
+        </w:rPr>
+      </w:pPr>
+      <w:r>
+        <w:rPr>
+          <w:b/>
+          <w:bCs/>
+        </w:rPr>
+        <w:t>Matt Borrelli</w:t>
+      </w:r>
+    </w:p>
     <w:p>
       <w:pPr>
         <w:spacing w:before="60"/>
@@ -508,7 +542,15 @@
         <w:t xml:space="preserve"> and CMs do not regenerate;</w:t>
       </w:r>
       <w:r>
-        <w:t xml:space="preserve"> thus lost tissue function is </w:t>
+        <w:t xml:space="preserve"> </w:t>
+      </w:r>
+      <w:proofErr w:type="gramStart"/>
+      <w:r>
+        <w:t>thus</w:t>
+      </w:r>
+      <w:proofErr w:type="gramEnd"/>
+      <w:r>
+        <w:t xml:space="preserve"> lost tissue function is </w:t>
       </w:r>
       <w:r>
         <w:t>permanent</w:t>
@@ -557,7 +599,25 @@
         <w:t xml:space="preserve">Recent studies have identified </w:t>
       </w:r>
       <w:r>
-        <w:t xml:space="preserve">IL-13 and IL-33 as factors </w:t>
+        <w:t>IL-13</w:t>
+      </w:r>
+      <w:r>
+        <w:rPr>
+          <w:vertAlign w:val="superscript"/>
+        </w:rPr>
+        <w:t>3</w:t>
+      </w:r>
+      <w:r>
+        <w:t xml:space="preserve"> and IL-33</w:t>
+      </w:r>
+      <w:r>
+        <w:rPr>
+          <w:vertAlign w:val="superscript"/>
+        </w:rPr>
+        <w:t>4</w:t>
+      </w:r>
+      <w:r>
+        <w:t xml:space="preserve"> as factors </w:t>
       </w:r>
       <w:r>
         <w:t>that can reduce CM loss</w:t>
@@ -581,16 +641,7 @@
         <w:t>s</w:t>
       </w:r>
       <w:r>
-        <w:t xml:space="preserve"> following MI</w:t>
-      </w:r>
-      <w:r>
-        <w:rPr>
-          <w:vertAlign w:val="superscript"/>
-        </w:rPr>
-        <w:t>3</w:t>
-      </w:r>
-      <w:r>
-        <w:t>.</w:t>
+        <w:t xml:space="preserve"> following MI.</w:t>
       </w:r>
       <w:r>
         <w:t xml:space="preserve"> </w:t>
@@ -637,52 +688,57 @@
         <w:t>rat heart myoblasts</w:t>
       </w:r>
       <w:r>
+        <w:t xml:space="preserve"> (Sigma #88092904-1VL)</w:t>
+      </w:r>
+      <w:r>
+        <w:t xml:space="preserve"> were cultured</w:t>
+      </w:r>
+      <w:r>
+        <w:t xml:space="preserve"> at 37°C &amp; 5% CO2</w:t>
+      </w:r>
+      <w:r>
+        <w:t xml:space="preserve"> in DMEM/F12 complete media</w:t>
+      </w:r>
+      <w:r>
         <w:t xml:space="preserve"> </w:t>
       </w:r>
       <w:r>
-        <w:t>(Sigma #88092904-1VL)</w:t>
-      </w:r>
-      <w:r>
-        <w:t xml:space="preserve"> were cultured</w:t>
-      </w:r>
-      <w:r>
-        <w:t xml:space="preserve"> at 37°C &amp; 5% CO2</w:t>
-      </w:r>
-      <w:r>
-        <w:t xml:space="preserve"> in DMEM/F12 complete media</w:t>
+        <w:t>with 2 mM L-glutamate</w:t>
+      </w:r>
+      <w:r>
+        <w:t xml:space="preserve"> and</w:t>
+      </w:r>
+      <w:r>
+        <w:t xml:space="preserve"> 10% FBS</w:t>
+      </w:r>
+      <w:r>
+        <w:t xml:space="preserve"> (Sigma #</w:t>
+      </w:r>
+      <w:r>
+        <w:t>SLM-243-B</w:t>
+      </w:r>
+      <w:r>
+        <w:t>)</w:t>
+      </w:r>
+      <w:r>
+        <w:t>, and</w:t>
+      </w:r>
+      <w:r>
+        <w:t xml:space="preserve"> supplemented with</w:t>
       </w:r>
       <w:r>
         <w:t xml:space="preserve"> </w:t>
       </w:r>
       <w:r>
-        <w:t>with 2 mM L-glutamate</w:t>
-      </w:r>
-      <w:r>
-        <w:t xml:space="preserve"> and</w:t>
-      </w:r>
-      <w:r>
-        <w:t xml:space="preserve"> 10% FBS</w:t>
-      </w:r>
-      <w:r>
-        <w:t xml:space="preserve"> (Sigma #</w:t>
-      </w:r>
-      <w:r>
-        <w:t>SLM-243-B</w:t>
-      </w:r>
-      <w:r>
-        <w:t>)</w:t>
-      </w:r>
-      <w:r>
-        <w:t>, and</w:t>
-      </w:r>
-      <w:r>
-        <w:t xml:space="preserve"> supplemented with</w:t>
-      </w:r>
-      <w:r>
-        <w:t xml:space="preserve"> </w:t>
-      </w:r>
-      <w:r>
-        <w:t xml:space="preserve">100 mM Gibco antibiotic-antimycotic (ThermoFisher #15240062). Cells were passaged 7 times, reaching 70-80% confluency, and then seeded in a 96 well plate at a density of 5e4 cells/well. </w:t>
+        <w:t>100 mM Gibco antibiotic-antimycotic (</w:t>
+      </w:r>
+      <w:proofErr w:type="spellStart"/>
+      <w:r>
+        <w:t>ThermoFisher</w:t>
+      </w:r>
+      <w:proofErr w:type="spellEnd"/>
+      <w:r>
+        <w:t xml:space="preserve"> #15240062). Cells were passaged 7 times, reaching 70-80% confluency, and then seeded in a 96 well plate at a density of 5e4 cells/well. </w:t>
       </w:r>
       <w:r>
         <w:rPr>
@@ -766,7 +822,23 @@
           <w:rFonts w:eastAsiaTheme="minorEastAsia"/>
           <w:iCs/>
         </w:rPr>
-        <w:t xml:space="preserve"> Apoptosis rate was tracked for each well seeded with cells in the 96 well plate using IncuCyte® Live-Cell Analyzer, which tracked the total count of green labeled (apoptotic) cells at </w:t>
+        <w:t xml:space="preserve"> Apoptosis rate was tracked for each well seeded with cells in the 96 well plate using </w:t>
+      </w:r>
+      <w:proofErr w:type="spellStart"/>
+      <w:r>
+        <w:rPr>
+          <w:rFonts w:eastAsiaTheme="minorEastAsia"/>
+          <w:iCs/>
+        </w:rPr>
+        <w:t>IncuCyte</w:t>
+      </w:r>
+      <w:proofErr w:type="spellEnd"/>
+      <w:r>
+        <w:rPr>
+          <w:rFonts w:eastAsiaTheme="minorEastAsia"/>
+          <w:iCs/>
+        </w:rPr>
+        <w:t xml:space="preserve">® Live-Cell Analyzer, which tracked the total count of green labeled (apoptotic) cells at </w:t>
       </w:r>
       <w:r>
         <w:rPr>
@@ -838,8 +910,6 @@
         </w:rPr>
         <w:t>Holm</w:t>
       </w:r>
-      <w:bookmarkStart w:id="1" w:name="_GoBack"/>
-      <w:bookmarkEnd w:id="1"/>
       <w:r>
         <w:rPr>
           <w:rFonts w:eastAsiaTheme="minorEastAsia"/>
@@ -894,6 +964,581 @@
       </w:pPr>
       <w:r>
         <w:rPr>
+          <w:noProof/>
+        </w:rPr>
+        <w:lastRenderedPageBreak/>
+        <mc:AlternateContent>
+          <mc:Choice Requires="wps">
+            <w:drawing>
+              <wp:anchor distT="0" distB="0" distL="114300" distR="114300" simplePos="0" relativeHeight="251660288" behindDoc="0" locked="0" layoutInCell="1" allowOverlap="1" wp14:anchorId="00A5F60C" wp14:editId="0A265234">
+                <wp:simplePos x="0" y="0"/>
+                <wp:positionH relativeFrom="margin">
+                  <wp:align>center</wp:align>
+                </wp:positionH>
+                <wp:positionV relativeFrom="paragraph">
+                  <wp:posOffset>3648075</wp:posOffset>
+                </wp:positionV>
+                <wp:extent cx="5676900" cy="635"/>
+                <wp:effectExtent l="0" t="0" r="0" b="0"/>
+                <wp:wrapSquare wrapText="bothSides"/>
+                <wp:docPr id="2" name="Text Box 2"/>
+                <wp:cNvGraphicFramePr/>
+                <a:graphic xmlns:a="http://schemas.openxmlformats.org/drawingml/2006/main">
+                  <a:graphicData uri="http://schemas.microsoft.com/office/word/2010/wordprocessingShape">
+                    <wps:wsp>
+                      <wps:cNvSpPr txBox="1"/>
+                      <wps:spPr>
+                        <a:xfrm>
+                          <a:off x="0" y="0"/>
+                          <a:ext cx="5676900" cy="635"/>
+                        </a:xfrm>
+                        <a:prstGeom prst="rect">
+                          <a:avLst/>
+                        </a:prstGeom>
+                        <a:solidFill>
+                          <a:prstClr val="white"/>
+                        </a:solidFill>
+                        <a:ln>
+                          <a:noFill/>
+                        </a:ln>
+                      </wps:spPr>
+                      <wps:txbx>
+                        <w:txbxContent>
+                          <w:p>
+                            <w:pPr>
+                              <w:pStyle w:val="Caption"/>
+                              <w:spacing w:after="0"/>
+                              <w:contextualSpacing/>
+                              <w:rPr>
+                                <w:b/>
+                                <w:bCs/>
+                                <w:i w:val="0"/>
+                                <w:iCs w:val="0"/>
+                                <w:color w:val="000000" w:themeColor="text1"/>
+                                <w:sz w:val="24"/>
+                                <w:szCs w:val="24"/>
+                              </w:rPr>
+                            </w:pPr>
+                            <w:r>
+                              <w:rPr>
+                                <w:b/>
+                                <w:bCs/>
+                                <w:i w:val="0"/>
+                                <w:iCs w:val="0"/>
+                                <w:color w:val="000000" w:themeColor="text1"/>
+                                <w:sz w:val="24"/>
+                                <w:szCs w:val="24"/>
+                              </w:rPr>
+                              <w:t xml:space="preserve">Figure </w:t>
+                            </w:r>
+                            <w:r>
+                              <w:rPr>
+                                <w:b/>
+                                <w:bCs/>
+                                <w:i w:val="0"/>
+                                <w:iCs w:val="0"/>
+                                <w:color w:val="000000" w:themeColor="text1"/>
+                                <w:sz w:val="24"/>
+                                <w:szCs w:val="24"/>
+                              </w:rPr>
+                              <w:fldChar w:fldCharType="begin"/>
+                            </w:r>
+                            <w:r>
+                              <w:rPr>
+                                <w:b/>
+                                <w:bCs/>
+                                <w:i w:val="0"/>
+                                <w:iCs w:val="0"/>
+                                <w:color w:val="000000" w:themeColor="text1"/>
+                                <w:sz w:val="24"/>
+                                <w:szCs w:val="24"/>
+                              </w:rPr>
+                              <w:instrText xml:space="preserve"> SEQ Figure \* ARABIC </w:instrText>
+                            </w:r>
+                            <w:r>
+                              <w:rPr>
+                                <w:b/>
+                                <w:bCs/>
+                                <w:i w:val="0"/>
+                                <w:iCs w:val="0"/>
+                                <w:color w:val="000000" w:themeColor="text1"/>
+                                <w:sz w:val="24"/>
+                                <w:szCs w:val="24"/>
+                              </w:rPr>
+                              <w:fldChar w:fldCharType="separate"/>
+                            </w:r>
+                            <w:r>
+                              <w:rPr>
+                                <w:b/>
+                                <w:bCs/>
+                                <w:i w:val="0"/>
+                                <w:iCs w:val="0"/>
+                                <w:noProof/>
+                                <w:color w:val="000000" w:themeColor="text1"/>
+                                <w:sz w:val="24"/>
+                                <w:szCs w:val="24"/>
+                              </w:rPr>
+                              <w:t>1</w:t>
+                            </w:r>
+                            <w:r>
+                              <w:rPr>
+                                <w:b/>
+                                <w:bCs/>
+                                <w:i w:val="0"/>
+                                <w:iCs w:val="0"/>
+                                <w:color w:val="000000" w:themeColor="text1"/>
+                                <w:sz w:val="24"/>
+                                <w:szCs w:val="24"/>
+                              </w:rPr>
+                              <w:fldChar w:fldCharType="end"/>
+                            </w:r>
+                            <w:r>
+                              <w:rPr>
+                                <w:b/>
+                                <w:bCs/>
+                                <w:i w:val="0"/>
+                                <w:iCs w:val="0"/>
+                                <w:color w:val="000000" w:themeColor="text1"/>
+                                <w:sz w:val="24"/>
+                                <w:szCs w:val="24"/>
+                              </w:rPr>
+                              <w:t>: Test Factor Apoptotic Cell Count</w:t>
+                            </w:r>
+                          </w:p>
+                          <w:p>
+                            <w:pPr>
+                              <w:rPr>
+                                <w:sz w:val="20"/>
+                                <w:szCs w:val="20"/>
+                              </w:rPr>
+                            </w:pPr>
+                            <w:r>
+                              <w:rPr>
+                                <w:sz w:val="20"/>
+                                <w:szCs w:val="20"/>
+                              </w:rPr>
+                              <w:t>Groups</w:t>
+                            </w:r>
+                            <w:r>
+                              <w:rPr>
+                                <w:sz w:val="20"/>
+                                <w:szCs w:val="20"/>
+                              </w:rPr>
+                              <w:t xml:space="preserve"> (Control, Hypoxia Control, IL-13, IL-33, and TNF) were </w:t>
+                            </w:r>
+                            <w:r>
+                              <w:rPr>
+                                <w:sz w:val="20"/>
+                                <w:szCs w:val="20"/>
+                              </w:rPr>
+                              <w:t>produced</w:t>
+                            </w:r>
+                            <w:r>
+                              <w:rPr>
+                                <w:sz w:val="20"/>
+                                <w:szCs w:val="20"/>
+                              </w:rPr>
+                              <w:t xml:space="preserve"> as described in the methods.</w:t>
+                            </w:r>
+                            <w:r>
+                              <w:rPr>
+                                <w:sz w:val="20"/>
+                                <w:szCs w:val="20"/>
+                              </w:rPr>
+                              <w:t xml:space="preserve"> Mean +/- SEM is displayed to the right side of the column as an open circle (mean) connected to a solid line (SEM bounds). One-way ANOVA indicated at least one group was statistically different from the others </w:t>
+                            </w:r>
+                            <w:r>
+                              <w:rPr>
+                                <w:b/>
+                                <w:bCs/>
+                                <w:sz w:val="20"/>
+                                <w:szCs w:val="20"/>
+                              </w:rPr>
+                              <w:t>(p = 6.085e-08)</w:t>
+                            </w:r>
+                            <w:r>
+                              <w:rPr>
+                                <w:sz w:val="20"/>
+                                <w:szCs w:val="20"/>
+                              </w:rPr>
+                              <w:t xml:space="preserve">. Pairwise t tests with Holm correction indicated reduced apoptotic cells compared to control for IL-13 treated </w:t>
+                            </w:r>
+                            <w:r>
+                              <w:rPr>
+                                <w:b/>
+                                <w:bCs/>
+                                <w:sz w:val="20"/>
+                                <w:szCs w:val="20"/>
+                              </w:rPr>
+                              <w:t>(p=0.0084)</w:t>
+                            </w:r>
+                            <w:r>
+                              <w:rPr>
+                                <w:sz w:val="20"/>
+                                <w:szCs w:val="20"/>
+                              </w:rPr>
+                              <w:t xml:space="preserve"> and IL-33 </w:t>
+                            </w:r>
+                            <w:r>
+                              <w:rPr>
+                                <w:b/>
+                                <w:bCs/>
+                                <w:sz w:val="20"/>
+                                <w:szCs w:val="20"/>
+                              </w:rPr>
+                              <w:t>(p=0.0257)</w:t>
+                            </w:r>
+                            <w:r>
+                              <w:rPr>
+                                <w:sz w:val="20"/>
+                                <w:szCs w:val="20"/>
+                              </w:rPr>
+                              <w:t xml:space="preserve">. There was not a significant difference between IL-13 and IL-33 treated groups </w:t>
+                            </w:r>
+                            <w:r>
+                              <w:rPr>
+                                <w:b/>
+                                <w:bCs/>
+                                <w:sz w:val="20"/>
+                                <w:szCs w:val="20"/>
+                              </w:rPr>
+                              <w:t>(p=0.6035)</w:t>
+                            </w:r>
+                            <w:r>
+                              <w:rPr>
+                                <w:sz w:val="20"/>
+                                <w:szCs w:val="20"/>
+                              </w:rPr>
+                              <w:t>.</w:t>
+                            </w:r>
+                          </w:p>
+                          <w:p>
+                            <w:pPr>
+                              <w:rPr>
+                                <w:sz w:val="20"/>
+                                <w:szCs w:val="20"/>
+                              </w:rPr>
+                            </w:pPr>
+                          </w:p>
+                        </w:txbxContent>
+                      </wps:txbx>
+                      <wps:bodyPr rot="0" spcFirstLastPara="0" vertOverflow="overflow" horzOverflow="overflow" vert="horz" wrap="square" lIns="0" tIns="0" rIns="0" bIns="0" numCol="1" spcCol="0" rtlCol="0" fromWordArt="0" anchor="t" anchorCtr="0" forceAA="0" compatLnSpc="1">
+                        <a:prstTxWarp prst="textNoShape">
+                          <a:avLst/>
+                        </a:prstTxWarp>
+                        <a:spAutoFit/>
+                      </wps:bodyPr>
+                    </wps:wsp>
+                  </a:graphicData>
+                </a:graphic>
+                <wp14:sizeRelH relativeFrom="margin">
+                  <wp14:pctWidth>0</wp14:pctWidth>
+                </wp14:sizeRelH>
+              </wp:anchor>
+            </w:drawing>
+          </mc:Choice>
+          <mc:Fallback>
+            <w:pict>
+              <v:shapetype w14:anchorId="00A5F60C" id="_x0000_t202" coordsize="21600,21600" o:spt="202" path="m,l,21600r21600,l21600,xe">
+                <v:stroke joinstyle="miter"/>
+                <v:path gradientshapeok="t" o:connecttype="rect"/>
+              </v:shapetype>
+              <v:shape id="Text Box 2" o:spid="_x0000_s1026" type="#_x0000_t202" style="position:absolute;left:0;text-align:left;margin-left:0;margin-top:287.25pt;width:447pt;height:.05pt;z-index:251660288;visibility:visible;mso-wrap-style:square;mso-width-percent:0;mso-wrap-distance-left:9pt;mso-wrap-distance-top:0;mso-wrap-distance-right:9pt;mso-wrap-distance-bottom:0;mso-position-horizontal:center;mso-position-horizontal-relative:margin;mso-position-vertical:absolute;mso-position-vertical-relative:text;mso-width-percent:0;mso-width-relative:margin;v-text-anchor:top" o:gfxdata="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" stroked="f">
+                <v:textbox style="mso-fit-shape-to-text:t" inset="0,0,0,0">
+                  <w:txbxContent>
+                    <w:p>
+                      <w:pPr>
+                        <w:pStyle w:val="Caption"/>
+                        <w:spacing w:after="0"/>
+                        <w:contextualSpacing/>
+                        <w:rPr>
+                          <w:b/>
+                          <w:bCs/>
+                          <w:i w:val="0"/>
+                          <w:iCs w:val="0"/>
+                          <w:color w:val="000000" w:themeColor="text1"/>
+                          <w:sz w:val="24"/>
+                          <w:szCs w:val="24"/>
+                        </w:rPr>
+                      </w:pPr>
+                      <w:r>
+                        <w:rPr>
+                          <w:b/>
+                          <w:bCs/>
+                          <w:i w:val="0"/>
+                          <w:iCs w:val="0"/>
+                          <w:color w:val="000000" w:themeColor="text1"/>
+                          <w:sz w:val="24"/>
+                          <w:szCs w:val="24"/>
+                        </w:rPr>
+                        <w:t xml:space="preserve">Figure </w:t>
+                      </w:r>
+                      <w:r>
+                        <w:rPr>
+                          <w:b/>
+                          <w:bCs/>
+                          <w:i w:val="0"/>
+                          <w:iCs w:val="0"/>
+                          <w:color w:val="000000" w:themeColor="text1"/>
+                          <w:sz w:val="24"/>
+                          <w:szCs w:val="24"/>
+                        </w:rPr>
+                        <w:fldChar w:fldCharType="begin"/>
+                      </w:r>
+                      <w:r>
+                        <w:rPr>
+                          <w:b/>
+                          <w:bCs/>
+                          <w:i w:val="0"/>
+                          <w:iCs w:val="0"/>
+                          <w:color w:val="000000" w:themeColor="text1"/>
+                          <w:sz w:val="24"/>
+                          <w:szCs w:val="24"/>
+                        </w:rPr>
+                        <w:instrText xml:space="preserve"> SEQ Figure \* ARABIC </w:instrText>
+                      </w:r>
+                      <w:r>
+                        <w:rPr>
+                          <w:b/>
+                          <w:bCs/>
+                          <w:i w:val="0"/>
+                          <w:iCs w:val="0"/>
+                          <w:color w:val="000000" w:themeColor="text1"/>
+                          <w:sz w:val="24"/>
+                          <w:szCs w:val="24"/>
+                        </w:rPr>
+                        <w:fldChar w:fldCharType="separate"/>
+                      </w:r>
+                      <w:r>
+                        <w:rPr>
+                          <w:b/>
+                          <w:bCs/>
+                          <w:i w:val="0"/>
+                          <w:iCs w:val="0"/>
+                          <w:noProof/>
+                          <w:color w:val="000000" w:themeColor="text1"/>
+                          <w:sz w:val="24"/>
+                          <w:szCs w:val="24"/>
+                        </w:rPr>
+                        <w:t>1</w:t>
+                      </w:r>
+                      <w:r>
+                        <w:rPr>
+                          <w:b/>
+                          <w:bCs/>
+                          <w:i w:val="0"/>
+                          <w:iCs w:val="0"/>
+                          <w:color w:val="000000" w:themeColor="text1"/>
+                          <w:sz w:val="24"/>
+                          <w:szCs w:val="24"/>
+                        </w:rPr>
+                        <w:fldChar w:fldCharType="end"/>
+                      </w:r>
+                      <w:r>
+                        <w:rPr>
+                          <w:b/>
+                          <w:bCs/>
+                          <w:i w:val="0"/>
+                          <w:iCs w:val="0"/>
+                          <w:color w:val="000000" w:themeColor="text1"/>
+                          <w:sz w:val="24"/>
+                          <w:szCs w:val="24"/>
+                        </w:rPr>
+                        <w:t>: Test Factor Apoptotic Cell Count</w:t>
+                      </w:r>
+                    </w:p>
+                    <w:p>
+                      <w:pPr>
+                        <w:rPr>
+                          <w:sz w:val="20"/>
+                          <w:szCs w:val="20"/>
+                        </w:rPr>
+                      </w:pPr>
+                      <w:r>
+                        <w:rPr>
+                          <w:sz w:val="20"/>
+                          <w:szCs w:val="20"/>
+                        </w:rPr>
+                        <w:t>Groups</w:t>
+                      </w:r>
+                      <w:r>
+                        <w:rPr>
+                          <w:sz w:val="20"/>
+                          <w:szCs w:val="20"/>
+                        </w:rPr>
+                        <w:t xml:space="preserve"> (Control, Hypoxia Control, IL-13, IL-33, and TNF) were </w:t>
+                      </w:r>
+                      <w:r>
+                        <w:rPr>
+                          <w:sz w:val="20"/>
+                          <w:szCs w:val="20"/>
+                        </w:rPr>
+                        <w:t>produced</w:t>
+                      </w:r>
+                      <w:r>
+                        <w:rPr>
+                          <w:sz w:val="20"/>
+                          <w:szCs w:val="20"/>
+                        </w:rPr>
+                        <w:t xml:space="preserve"> as described in the methods.</w:t>
+                      </w:r>
+                      <w:r>
+                        <w:rPr>
+                          <w:sz w:val="20"/>
+                          <w:szCs w:val="20"/>
+                        </w:rPr>
+                        <w:t xml:space="preserve"> Mean +/- SEM is displayed to the right side of the column as an open circle (mean) connected to a solid line (SEM bounds). One-way ANOVA indicated at least one group was statistically different from the others </w:t>
+                      </w:r>
+                      <w:r>
+                        <w:rPr>
+                          <w:b/>
+                          <w:bCs/>
+                          <w:sz w:val="20"/>
+                          <w:szCs w:val="20"/>
+                        </w:rPr>
+                        <w:t>(p = 6.085e-08)</w:t>
+                      </w:r>
+                      <w:r>
+                        <w:rPr>
+                          <w:sz w:val="20"/>
+                          <w:szCs w:val="20"/>
+                        </w:rPr>
+                        <w:t xml:space="preserve">. Pairwise t tests with Holm correction indicated reduced apoptotic cells compared to control for IL-13 treated </w:t>
+                      </w:r>
+                      <w:r>
+                        <w:rPr>
+                          <w:b/>
+                          <w:bCs/>
+                          <w:sz w:val="20"/>
+                          <w:szCs w:val="20"/>
+                        </w:rPr>
+                        <w:t>(p=0.0084)</w:t>
+                      </w:r>
+                      <w:r>
+                        <w:rPr>
+                          <w:sz w:val="20"/>
+                          <w:szCs w:val="20"/>
+                        </w:rPr>
+                        <w:t xml:space="preserve"> and IL-33 </w:t>
+                      </w:r>
+                      <w:r>
+                        <w:rPr>
+                          <w:b/>
+                          <w:bCs/>
+                          <w:sz w:val="20"/>
+                          <w:szCs w:val="20"/>
+                        </w:rPr>
+                        <w:t>(p=0.0257)</w:t>
+                      </w:r>
+                      <w:r>
+                        <w:rPr>
+                          <w:sz w:val="20"/>
+                          <w:szCs w:val="20"/>
+                        </w:rPr>
+                        <w:t xml:space="preserve">. There was not a significant difference between IL-13 and IL-33 treated groups </w:t>
+                      </w:r>
+                      <w:r>
+                        <w:rPr>
+                          <w:b/>
+                          <w:bCs/>
+                          <w:sz w:val="20"/>
+                          <w:szCs w:val="20"/>
+                        </w:rPr>
+                        <w:t>(p=0.6035)</w:t>
+                      </w:r>
+                      <w:r>
+                        <w:rPr>
+                          <w:sz w:val="20"/>
+                          <w:szCs w:val="20"/>
+                        </w:rPr>
+                        <w:t>.</w:t>
+                      </w:r>
+                    </w:p>
+                    <w:p>
+                      <w:pPr>
+                        <w:rPr>
+                          <w:sz w:val="20"/>
+                          <w:szCs w:val="20"/>
+                        </w:rPr>
+                      </w:pPr>
+                    </w:p>
+                  </w:txbxContent>
+                </v:textbox>
+                <w10:wrap type="square" anchorx="margin"/>
+              </v:shape>
+            </w:pict>
+          </mc:Fallback>
+        </mc:AlternateContent>
+      </w:r>
+      <w:r>
+        <w:rPr>
+          <w:noProof/>
+        </w:rPr>
+        <w:drawing>
+          <wp:anchor distT="0" distB="0" distL="114300" distR="114300" simplePos="0" relativeHeight="251658240" behindDoc="0" locked="0" layoutInCell="1" allowOverlap="1" wp14:anchorId="25B2E0B5" wp14:editId="7BD7E563">
+            <wp:simplePos x="0" y="0"/>
+            <wp:positionH relativeFrom="margin">
+              <wp:align>left</wp:align>
+            </wp:positionH>
+            <wp:positionV relativeFrom="paragraph">
+              <wp:posOffset>370840</wp:posOffset>
+            </wp:positionV>
+            <wp:extent cx="5638800" cy="3455670"/>
+            <wp:effectExtent l="0" t="0" r="0" b="0"/>
+            <wp:wrapTopAndBottom/>
+            <wp:docPr id="1" name="Picture 1"/>
+            <wp:cNvGraphicFramePr>
+              <a:graphicFrameLocks xmlns:a="http://schemas.openxmlformats.org/drawingml/2006/main" noChangeAspect="1"/>
+            </wp:cNvGraphicFramePr>
+            <a:graphic xmlns:a="http://schemas.openxmlformats.org/drawingml/2006/main">
+              <a:graphicData uri="http://schemas.openxmlformats.org/drawingml/2006/picture">
+                <pic:pic xmlns:pic="http://schemas.openxmlformats.org/drawingml/2006/picture">
+                  <pic:nvPicPr>
+                    <pic:cNvPr id="0" name="Picture 1"/>
+                    <pic:cNvPicPr>
+                      <a:picLocks noChangeAspect="1" noChangeArrowheads="1"/>
+                    </pic:cNvPicPr>
+                  </pic:nvPicPr>
+                  <pic:blipFill>
+                    <a:blip r:embed="rId4">
+                      <a:extLst>
+                        <a:ext uri="{28A0092B-C50C-407E-A947-70E740481C1C}">
+                          <a14:useLocalDpi xmlns:a14="http://schemas.microsoft.com/office/drawing/2010/main" val="0"/>
+                        </a:ext>
+                      </a:extLst>
+                    </a:blip>
+                    <a:srcRect/>
+                    <a:stretch>
+                      <a:fillRect/>
+                    </a:stretch>
+                  </pic:blipFill>
+                  <pic:spPr bwMode="auto">
+                    <a:xfrm>
+                      <a:off x="0" y="0"/>
+                      <a:ext cx="5638800" cy="3455670"/>
+                    </a:xfrm>
+                    <a:prstGeom prst="rect">
+                      <a:avLst/>
+                    </a:prstGeom>
+                    <a:noFill/>
+                    <a:ln>
+                      <a:noFill/>
+                    </a:ln>
+                  </pic:spPr>
+                </pic:pic>
+              </a:graphicData>
+            </a:graphic>
+            <wp14:sizeRelH relativeFrom="margin">
+              <wp14:pctWidth>0</wp14:pctWidth>
+            </wp14:sizeRelH>
+            <wp14:sizeRelV relativeFrom="margin">
+              <wp14:pctHeight>0</wp14:pctHeight>
+            </wp14:sizeRelV>
+          </wp:anchor>
+        </w:drawing>
+      </w:r>
+      <w:r>
+        <w:rPr>
           <w:rFonts w:eastAsiaTheme="minorEastAsia"/>
           <w:b/>
           <w:bCs/>
@@ -909,78 +1554,1302 @@
         </w:rPr>
         <w:t xml:space="preserve"> </w:t>
       </w:r>
-    </w:p>
-    <w:p>
-      <w:pPr>
-        <w:rPr>
-          <w:rFonts w:eastAsiaTheme="minorEastAsia"/>
-          <w:iCs/>
-        </w:rPr>
-      </w:pPr>
-      <w:r>
-        <w:rPr>
-          <w:rFonts w:eastAsiaTheme="minorEastAsia"/>
-          <w:iCs/>
-        </w:rPr>
-        <w:br w:type="page"/>
+      <w:r>
+        <w:rPr>
+          <w:rFonts w:eastAsiaTheme="minorEastAsia"/>
+          <w:iCs/>
+        </w:rPr>
+        <w:t>Count of apoptotic cells data was generated as described in the methods for each factor and Figure 1 displays the distribution and average +/- standard error the mean</w:t>
+      </w:r>
+      <w:r>
+        <w:rPr>
+          <w:rFonts w:eastAsiaTheme="minorEastAsia"/>
+          <w:iCs/>
+        </w:rPr>
+        <w:t xml:space="preserve"> (SEM)</w:t>
+      </w:r>
+      <w:r>
+        <w:rPr>
+          <w:rFonts w:eastAsiaTheme="minorEastAsia"/>
+          <w:iCs/>
+        </w:rPr>
+        <w:t>.</w:t>
+      </w:r>
+      <w:r>
+        <w:rPr>
+          <w:rFonts w:eastAsiaTheme="minorEastAsia"/>
+          <w:iCs/>
+        </w:rPr>
+        <w:t xml:space="preserve"> </w:t>
+      </w:r>
+      <w:r>
+        <w:rPr>
+          <w:rFonts w:eastAsiaTheme="minorEastAsia"/>
+          <w:iCs/>
+        </w:rPr>
+        <w:t xml:space="preserve">This data is composed of two variables – a discrete, numeric response and a categorical explanatory with 5 levels – One-way ANOVA is the appropriate statistical test to be performed. </w:t>
+      </w:r>
+      <w:r>
+        <w:rPr>
+          <w:rFonts w:eastAsiaTheme="minorEastAsia"/>
+          <w:iCs/>
+        </w:rPr>
+        <w:t xml:space="preserve">One-way ANOVA failed to reject the null that all experimental group means are equal, indicating that there may be a difference between groups </w:t>
+      </w:r>
+      <w:r>
+        <w:rPr>
+          <w:rFonts w:eastAsiaTheme="minorEastAsia"/>
+          <w:b/>
+          <w:bCs/>
+          <w:iCs/>
+        </w:rPr>
+        <w:t>(p=6.085e-08)</w:t>
+      </w:r>
+      <w:r>
+        <w:rPr>
+          <w:rFonts w:eastAsiaTheme="minorEastAsia"/>
+          <w:iCs/>
+        </w:rPr>
+        <w:t>. Following this result, post-hoc pairwise t-tests were performed to compare every experimental group (10 tests total) in which the null hypothesis is no difference between compared groups</w:t>
+      </w:r>
+      <w:r>
+        <w:rPr>
+          <w:rFonts w:eastAsiaTheme="minorEastAsia"/>
+          <w:iCs/>
+        </w:rPr>
+        <w:t xml:space="preserve"> and </w:t>
+      </w:r>
+      <w:proofErr w:type="gramStart"/>
+      <w:r>
+        <w:rPr>
+          <w:rFonts w:eastAsiaTheme="minorEastAsia"/>
+          <w:iCs/>
+        </w:rPr>
+        <w:t xml:space="preserve">the </w:t>
+      </w:r>
+      <w:r>
+        <w:rPr>
+          <w:rFonts w:eastAsiaTheme="minorEastAsia"/>
+          <w:iCs/>
+        </w:rPr>
+        <w:t>.</w:t>
+      </w:r>
+      <w:proofErr w:type="gramEnd"/>
+      <w:r>
+        <w:rPr>
+          <w:rFonts w:eastAsiaTheme="minorEastAsia"/>
+          <w:iCs/>
+        </w:rPr>
+        <w:t xml:space="preserve"> The Holm method was used to adjust the p-values to prevent type-1 errors while maintaining </w:t>
+      </w:r>
+      <w:r>
+        <w:rPr>
+          <w:rFonts w:eastAsiaTheme="minorEastAsia"/>
+          <w:iCs/>
+        </w:rPr>
+        <w:t>(</w:t>
+      </w:r>
+      <w:r>
+        <w:rPr>
+          <w:rFonts w:eastAsiaTheme="minorEastAsia"/>
+          <w:iCs/>
+        </w:rPr>
+        <w:t>p &lt; 0.05</w:t>
+      </w:r>
+      <w:r>
+        <w:rPr>
+          <w:rFonts w:eastAsiaTheme="minorEastAsia"/>
+          <w:iCs/>
+        </w:rPr>
+        <w:t>)</w:t>
+      </w:r>
+      <w:r>
+        <w:rPr>
+          <w:rFonts w:eastAsiaTheme="minorEastAsia"/>
+          <w:iCs/>
+        </w:rPr>
+        <w:t xml:space="preserve"> significance. </w:t>
+      </w:r>
+      <w:r>
+        <w:rPr>
+          <w:rFonts w:eastAsiaTheme="minorEastAsia"/>
+          <w:b/>
+          <w:bCs/>
+          <w:iCs/>
+        </w:rPr>
+        <w:t>Table 1</w:t>
+      </w:r>
+      <w:r>
+        <w:rPr>
+          <w:rFonts w:eastAsiaTheme="minorEastAsia"/>
+          <w:iCs/>
+        </w:rPr>
+        <w:t xml:space="preserve"> summarizes the p-values obtained from the pairwise t-tests.</w:t>
       </w:r>
     </w:p>
     <w:p>
       <w:pPr>
         <w:spacing w:before="60"/>
         <w:jc w:val="both"/>
+        <w:rPr>
+          <w:rFonts w:eastAsiaTheme="minorEastAsia"/>
+          <w:iCs/>
+        </w:rPr>
       </w:pPr>
     </w:p>
     <w:p>
       <w:pPr>
-        <w:jc w:val="both"/>
-        <w:rPr>
-          <w:sz w:val="20"/>
-          <w:szCs w:val="20"/>
-        </w:rPr>
-      </w:pPr>
-      <w:r>
+        <w:pStyle w:val="Caption"/>
+        <w:keepNext/>
+        <w:jc w:val="center"/>
         <w:rPr>
           <w:b/>
           <w:bCs/>
-          <w:sz w:val="20"/>
-          <w:szCs w:val="20"/>
-          <w:u w:val="single"/>
-        </w:rPr>
-        <w:t>Reference</w:t>
-      </w:r>
+          <w:i w:val="0"/>
+          <w:iCs w:val="0"/>
+          <w:color w:val="000000" w:themeColor="text1"/>
+          <w:sz w:val="24"/>
+          <w:szCs w:val="24"/>
+        </w:rPr>
+      </w:pPr>
       <w:r>
         <w:rPr>
           <w:b/>
           <w:bCs/>
-          <w:sz w:val="20"/>
-          <w:szCs w:val="20"/>
-          <w:u w:val="single"/>
-        </w:rPr>
-        <w:t>s:</w:t>
+          <w:i w:val="0"/>
+          <w:iCs w:val="0"/>
+          <w:color w:val="000000" w:themeColor="text1"/>
+          <w:sz w:val="24"/>
+          <w:szCs w:val="24"/>
+        </w:rPr>
+        <w:t xml:space="preserve">Table </w:t>
       </w:r>
       <w:r>
         <w:rPr>
           <w:b/>
           <w:bCs/>
-          <w:sz w:val="20"/>
-          <w:szCs w:val="20"/>
+          <w:i w:val="0"/>
+          <w:iCs w:val="0"/>
+          <w:color w:val="000000" w:themeColor="text1"/>
+          <w:sz w:val="24"/>
+          <w:szCs w:val="24"/>
+        </w:rPr>
+        <w:fldChar w:fldCharType="begin"/>
+      </w:r>
+      <w:r>
+        <w:rPr>
+          <w:b/>
+          <w:bCs/>
+          <w:i w:val="0"/>
+          <w:iCs w:val="0"/>
+          <w:color w:val="000000" w:themeColor="text1"/>
+          <w:sz w:val="24"/>
+          <w:szCs w:val="24"/>
+        </w:rPr>
+        <w:instrText xml:space="preserve"> SEQ Table \* ARABIC </w:instrText>
+      </w:r>
+      <w:r>
+        <w:rPr>
+          <w:b/>
+          <w:bCs/>
+          <w:i w:val="0"/>
+          <w:iCs w:val="0"/>
+          <w:color w:val="000000" w:themeColor="text1"/>
+          <w:sz w:val="24"/>
+          <w:szCs w:val="24"/>
+        </w:rPr>
+        <w:fldChar w:fldCharType="separate"/>
+      </w:r>
+      <w:r>
+        <w:rPr>
+          <w:b/>
+          <w:bCs/>
+          <w:i w:val="0"/>
+          <w:iCs w:val="0"/>
+          <w:noProof/>
+          <w:color w:val="000000" w:themeColor="text1"/>
+          <w:sz w:val="24"/>
+          <w:szCs w:val="24"/>
+        </w:rPr>
+        <w:t>1</w:t>
+      </w:r>
+      <w:r>
+        <w:rPr>
+          <w:b/>
+          <w:bCs/>
+          <w:i w:val="0"/>
+          <w:iCs w:val="0"/>
+          <w:color w:val="000000" w:themeColor="text1"/>
+          <w:sz w:val="24"/>
+          <w:szCs w:val="24"/>
+        </w:rPr>
+        <w:fldChar w:fldCharType="end"/>
+      </w:r>
+      <w:r>
+        <w:rPr>
+          <w:b/>
+          <w:bCs/>
+          <w:i w:val="0"/>
+          <w:iCs w:val="0"/>
+          <w:color w:val="000000" w:themeColor="text1"/>
+          <w:sz w:val="24"/>
+          <w:szCs w:val="24"/>
+        </w:rPr>
+        <w:t>: Pairwise t-test p-values for group comparisons</w:t>
+      </w:r>
+    </w:p>
+    <w:tbl>
+      <w:tblPr>
+        <w:tblStyle w:val="TableGrid"/>
+        <w:tblW w:w="0" w:type="auto"/>
+        <w:jc w:val="center"/>
+        <w:tblBorders>
+          <w:top w:val="none" w:sz="0" w:space="0" w:color="auto"/>
+          <w:left w:val="none" w:sz="0" w:space="0" w:color="auto"/>
+          <w:bottom w:val="none" w:sz="0" w:space="0" w:color="auto"/>
+          <w:right w:val="none" w:sz="0" w:space="0" w:color="auto"/>
+          <w:insideH w:val="none" w:sz="0" w:space="0" w:color="auto"/>
+          <w:insideV w:val="none" w:sz="0" w:space="0" w:color="auto"/>
+        </w:tblBorders>
+        <w:tblLook w:val="04A0" w:firstRow="1" w:lastRow="0" w:firstColumn="1" w:lastColumn="0" w:noHBand="0" w:noVBand="1"/>
+      </w:tblPr>
+      <w:tblGrid>
+        <w:gridCol w:w="1870"/>
+        <w:gridCol w:w="1870"/>
+        <w:gridCol w:w="1870"/>
+        <w:gridCol w:w="1870"/>
+        <w:gridCol w:w="1870"/>
+      </w:tblGrid>
+      <w:tr>
+        <w:trPr>
+          <w:jc w:val="center"/>
+        </w:trPr>
+        <w:tc>
+          <w:tcPr>
+            <w:tcW w:w="1870" w:type="dxa"/>
+          </w:tcPr>
+          <w:p>
+            <w:pPr>
+              <w:spacing w:before="60"/>
+              <w:jc w:val="center"/>
+              <w:rPr>
+                <w:rFonts w:eastAsiaTheme="minorEastAsia"/>
+                <w:iCs/>
+              </w:rPr>
+            </w:pPr>
+          </w:p>
+        </w:tc>
+        <w:tc>
+          <w:tcPr>
+            <w:tcW w:w="1870" w:type="dxa"/>
+            <w:tcBorders>
+              <w:bottom w:val="single" w:sz="4" w:space="0" w:color="auto"/>
+            </w:tcBorders>
+          </w:tcPr>
+          <w:p>
+            <w:pPr>
+              <w:spacing w:before="60"/>
+              <w:jc w:val="center"/>
+              <w:rPr>
+                <w:rFonts w:eastAsiaTheme="minorEastAsia"/>
+                <w:iCs/>
+              </w:rPr>
+            </w:pPr>
+            <w:r>
+              <w:rPr>
+                <w:rFonts w:eastAsiaTheme="minorEastAsia"/>
+                <w:iCs/>
+              </w:rPr>
+              <w:t>Control</w:t>
+            </w:r>
+          </w:p>
+        </w:tc>
+        <w:tc>
+          <w:tcPr>
+            <w:tcW w:w="1870" w:type="dxa"/>
+            <w:tcBorders>
+              <w:bottom w:val="single" w:sz="4" w:space="0" w:color="auto"/>
+            </w:tcBorders>
+          </w:tcPr>
+          <w:p>
+            <w:pPr>
+              <w:spacing w:before="60"/>
+              <w:jc w:val="center"/>
+              <w:rPr>
+                <w:rFonts w:eastAsiaTheme="minorEastAsia"/>
+                <w:iCs/>
+              </w:rPr>
+            </w:pPr>
+            <w:r>
+              <w:rPr>
+                <w:rFonts w:eastAsiaTheme="minorEastAsia"/>
+                <w:iCs/>
+              </w:rPr>
+              <w:t>Hypoxia Control</w:t>
+            </w:r>
+          </w:p>
+        </w:tc>
+        <w:tc>
+          <w:tcPr>
+            <w:tcW w:w="1870" w:type="dxa"/>
+            <w:tcBorders>
+              <w:bottom w:val="single" w:sz="4" w:space="0" w:color="auto"/>
+            </w:tcBorders>
+          </w:tcPr>
+          <w:p>
+            <w:pPr>
+              <w:spacing w:before="60"/>
+              <w:jc w:val="center"/>
+              <w:rPr>
+                <w:rFonts w:eastAsiaTheme="minorEastAsia"/>
+                <w:iCs/>
+              </w:rPr>
+            </w:pPr>
+            <w:r>
+              <w:rPr>
+                <w:rFonts w:eastAsiaTheme="minorEastAsia"/>
+                <w:iCs/>
+              </w:rPr>
+              <w:t>IL-13</w:t>
+            </w:r>
+          </w:p>
+        </w:tc>
+        <w:tc>
+          <w:tcPr>
+            <w:tcW w:w="1870" w:type="dxa"/>
+            <w:tcBorders>
+              <w:bottom w:val="single" w:sz="4" w:space="0" w:color="auto"/>
+            </w:tcBorders>
+          </w:tcPr>
+          <w:p>
+            <w:pPr>
+              <w:spacing w:before="60"/>
+              <w:jc w:val="center"/>
+              <w:rPr>
+                <w:rFonts w:eastAsiaTheme="minorEastAsia"/>
+                <w:iCs/>
+              </w:rPr>
+            </w:pPr>
+            <w:r>
+              <w:rPr>
+                <w:rFonts w:eastAsiaTheme="minorEastAsia"/>
+                <w:iCs/>
+              </w:rPr>
+              <w:t>IL-33</w:t>
+            </w:r>
+          </w:p>
+        </w:tc>
+      </w:tr>
+      <w:tr>
+        <w:trPr>
+          <w:jc w:val="center"/>
+        </w:trPr>
+        <w:tc>
+          <w:tcPr>
+            <w:tcW w:w="1870" w:type="dxa"/>
+            <w:tcBorders>
+              <w:right w:val="single" w:sz="4" w:space="0" w:color="auto"/>
+            </w:tcBorders>
+          </w:tcPr>
+          <w:p>
+            <w:pPr>
+              <w:spacing w:before="60"/>
+              <w:jc w:val="center"/>
+              <w:rPr>
+                <w:rFonts w:eastAsiaTheme="minorEastAsia"/>
+                <w:iCs/>
+              </w:rPr>
+            </w:pPr>
+            <w:r>
+              <w:rPr>
+                <w:rFonts w:eastAsiaTheme="minorEastAsia"/>
+                <w:iCs/>
+              </w:rPr>
+              <w:t>Hypoxia Control</w:t>
+            </w:r>
+          </w:p>
+        </w:tc>
+        <w:tc>
+          <w:tcPr>
+            <w:tcW w:w="1870" w:type="dxa"/>
+            <w:tcBorders>
+              <w:top w:val="single" w:sz="4" w:space="0" w:color="auto"/>
+              <w:left w:val="single" w:sz="4" w:space="0" w:color="auto"/>
+              <w:bottom w:val="single" w:sz="4" w:space="0" w:color="auto"/>
+              <w:right w:val="single" w:sz="4" w:space="0" w:color="auto"/>
+            </w:tcBorders>
+          </w:tcPr>
+          <w:p>
+            <w:pPr>
+              <w:spacing w:before="60"/>
+              <w:jc w:val="center"/>
+              <w:rPr>
+                <w:rFonts w:eastAsiaTheme="minorEastAsia"/>
+                <w:iCs/>
+              </w:rPr>
+            </w:pPr>
+            <w:r>
+              <w:rPr>
+                <w:rFonts w:eastAsiaTheme="minorEastAsia"/>
+                <w:iCs/>
+              </w:rPr>
+              <w:t>7.5e-05</w:t>
+            </w:r>
+          </w:p>
+        </w:tc>
+        <w:tc>
+          <w:tcPr>
+            <w:tcW w:w="1870" w:type="dxa"/>
+            <w:tcBorders>
+              <w:top w:val="single" w:sz="4" w:space="0" w:color="auto"/>
+              <w:left w:val="single" w:sz="4" w:space="0" w:color="auto"/>
+              <w:bottom w:val="single" w:sz="4" w:space="0" w:color="auto"/>
+              <w:right w:val="single" w:sz="4" w:space="0" w:color="auto"/>
+            </w:tcBorders>
+          </w:tcPr>
+          <w:p>
+            <w:pPr>
+              <w:spacing w:before="60"/>
+              <w:jc w:val="center"/>
+              <w:rPr>
+                <w:rFonts w:eastAsiaTheme="minorEastAsia"/>
+                <w:iCs/>
+              </w:rPr>
+            </w:pPr>
+            <w:r>
+              <w:rPr>
+                <w:rFonts w:eastAsiaTheme="minorEastAsia"/>
+                <w:iCs/>
+              </w:rPr>
+              <w:t>--</w:t>
+            </w:r>
+          </w:p>
+        </w:tc>
+        <w:tc>
+          <w:tcPr>
+            <w:tcW w:w="1870" w:type="dxa"/>
+            <w:tcBorders>
+              <w:top w:val="single" w:sz="4" w:space="0" w:color="auto"/>
+              <w:left w:val="single" w:sz="4" w:space="0" w:color="auto"/>
+              <w:bottom w:val="single" w:sz="4" w:space="0" w:color="auto"/>
+              <w:right w:val="single" w:sz="4" w:space="0" w:color="auto"/>
+            </w:tcBorders>
+          </w:tcPr>
+          <w:p>
+            <w:pPr>
+              <w:spacing w:before="60"/>
+              <w:jc w:val="center"/>
+              <w:rPr>
+                <w:rFonts w:eastAsiaTheme="minorEastAsia"/>
+                <w:iCs/>
+              </w:rPr>
+            </w:pPr>
+            <w:r>
+              <w:rPr>
+                <w:rFonts w:eastAsiaTheme="minorEastAsia"/>
+                <w:iCs/>
+              </w:rPr>
+              <w:t>--</w:t>
+            </w:r>
+          </w:p>
+        </w:tc>
+        <w:tc>
+          <w:tcPr>
+            <w:tcW w:w="1870" w:type="dxa"/>
+            <w:tcBorders>
+              <w:top w:val="single" w:sz="4" w:space="0" w:color="auto"/>
+              <w:left w:val="single" w:sz="4" w:space="0" w:color="auto"/>
+              <w:bottom w:val="single" w:sz="4" w:space="0" w:color="auto"/>
+              <w:right w:val="single" w:sz="4" w:space="0" w:color="auto"/>
+            </w:tcBorders>
+          </w:tcPr>
+          <w:p>
+            <w:pPr>
+              <w:spacing w:before="60"/>
+              <w:jc w:val="center"/>
+              <w:rPr>
+                <w:rFonts w:eastAsiaTheme="minorEastAsia"/>
+                <w:iCs/>
+              </w:rPr>
+            </w:pPr>
+            <w:r>
+              <w:rPr>
+                <w:rFonts w:eastAsiaTheme="minorEastAsia"/>
+                <w:iCs/>
+              </w:rPr>
+              <w:t>--</w:t>
+            </w:r>
+          </w:p>
+        </w:tc>
+      </w:tr>
+      <w:tr>
+        <w:trPr>
+          <w:jc w:val="center"/>
+        </w:trPr>
+        <w:tc>
+          <w:tcPr>
+            <w:tcW w:w="1870" w:type="dxa"/>
+            <w:tcBorders>
+              <w:right w:val="single" w:sz="4" w:space="0" w:color="auto"/>
+            </w:tcBorders>
+          </w:tcPr>
+          <w:p>
+            <w:pPr>
+              <w:spacing w:before="60"/>
+              <w:jc w:val="center"/>
+              <w:rPr>
+                <w:rFonts w:eastAsiaTheme="minorEastAsia"/>
+                <w:iCs/>
+              </w:rPr>
+            </w:pPr>
+            <w:r>
+              <w:rPr>
+                <w:rFonts w:eastAsiaTheme="minorEastAsia"/>
+                <w:iCs/>
+              </w:rPr>
+              <w:t>IL-13</w:t>
+            </w:r>
+          </w:p>
+        </w:tc>
+        <w:tc>
+          <w:tcPr>
+            <w:tcW w:w="1870" w:type="dxa"/>
+            <w:tcBorders>
+              <w:top w:val="single" w:sz="4" w:space="0" w:color="auto"/>
+              <w:left w:val="single" w:sz="4" w:space="0" w:color="auto"/>
+              <w:bottom w:val="single" w:sz="4" w:space="0" w:color="auto"/>
+              <w:right w:val="single" w:sz="4" w:space="0" w:color="auto"/>
+            </w:tcBorders>
+          </w:tcPr>
+          <w:p>
+            <w:pPr>
+              <w:spacing w:before="60"/>
+              <w:jc w:val="center"/>
+              <w:rPr>
+                <w:rFonts w:eastAsiaTheme="minorEastAsia"/>
+                <w:iCs/>
+              </w:rPr>
+            </w:pPr>
+            <w:r>
+              <w:rPr>
+                <w:rFonts w:eastAsiaTheme="minorEastAsia"/>
+                <w:iCs/>
+              </w:rPr>
+              <w:t>0.0084</w:t>
+            </w:r>
+          </w:p>
+        </w:tc>
+        <w:tc>
+          <w:tcPr>
+            <w:tcW w:w="1870" w:type="dxa"/>
+            <w:tcBorders>
+              <w:top w:val="single" w:sz="4" w:space="0" w:color="auto"/>
+              <w:left w:val="single" w:sz="4" w:space="0" w:color="auto"/>
+              <w:bottom w:val="single" w:sz="4" w:space="0" w:color="auto"/>
+              <w:right w:val="single" w:sz="4" w:space="0" w:color="auto"/>
+            </w:tcBorders>
+          </w:tcPr>
+          <w:p>
+            <w:pPr>
+              <w:spacing w:before="60"/>
+              <w:jc w:val="center"/>
+              <w:rPr>
+                <w:rFonts w:eastAsiaTheme="minorEastAsia"/>
+                <w:iCs/>
+              </w:rPr>
+            </w:pPr>
+            <w:r>
+              <w:rPr>
+                <w:rFonts w:eastAsiaTheme="minorEastAsia"/>
+                <w:iCs/>
+              </w:rPr>
+              <w:t>0.1410</w:t>
+            </w:r>
+          </w:p>
+        </w:tc>
+        <w:tc>
+          <w:tcPr>
+            <w:tcW w:w="1870" w:type="dxa"/>
+            <w:tcBorders>
+              <w:top w:val="single" w:sz="4" w:space="0" w:color="auto"/>
+              <w:left w:val="single" w:sz="4" w:space="0" w:color="auto"/>
+              <w:bottom w:val="single" w:sz="4" w:space="0" w:color="auto"/>
+              <w:right w:val="single" w:sz="4" w:space="0" w:color="auto"/>
+            </w:tcBorders>
+          </w:tcPr>
+          <w:p>
+            <w:pPr>
+              <w:spacing w:before="60"/>
+              <w:jc w:val="center"/>
+              <w:rPr>
+                <w:rFonts w:eastAsiaTheme="minorEastAsia"/>
+                <w:iCs/>
+              </w:rPr>
+            </w:pPr>
+            <w:r>
+              <w:rPr>
+                <w:rFonts w:eastAsiaTheme="minorEastAsia"/>
+                <w:iCs/>
+              </w:rPr>
+              <w:t>--</w:t>
+            </w:r>
+          </w:p>
+        </w:tc>
+        <w:tc>
+          <w:tcPr>
+            <w:tcW w:w="1870" w:type="dxa"/>
+            <w:tcBorders>
+              <w:top w:val="single" w:sz="4" w:space="0" w:color="auto"/>
+              <w:left w:val="single" w:sz="4" w:space="0" w:color="auto"/>
+              <w:bottom w:val="single" w:sz="4" w:space="0" w:color="auto"/>
+              <w:right w:val="single" w:sz="4" w:space="0" w:color="auto"/>
+            </w:tcBorders>
+          </w:tcPr>
+          <w:p>
+            <w:pPr>
+              <w:spacing w:before="60"/>
+              <w:jc w:val="center"/>
+              <w:rPr>
+                <w:rFonts w:eastAsiaTheme="minorEastAsia"/>
+                <w:iCs/>
+              </w:rPr>
+            </w:pPr>
+            <w:r>
+              <w:rPr>
+                <w:rFonts w:eastAsiaTheme="minorEastAsia"/>
+                <w:iCs/>
+              </w:rPr>
+              <w:t>--</w:t>
+            </w:r>
+          </w:p>
+        </w:tc>
+      </w:tr>
+      <w:tr>
+        <w:trPr>
+          <w:jc w:val="center"/>
+        </w:trPr>
+        <w:tc>
+          <w:tcPr>
+            <w:tcW w:w="1870" w:type="dxa"/>
+            <w:tcBorders>
+              <w:right w:val="single" w:sz="4" w:space="0" w:color="auto"/>
+            </w:tcBorders>
+          </w:tcPr>
+          <w:p>
+            <w:pPr>
+              <w:spacing w:before="60"/>
+              <w:jc w:val="center"/>
+              <w:rPr>
+                <w:rFonts w:eastAsiaTheme="minorEastAsia"/>
+                <w:iCs/>
+              </w:rPr>
+            </w:pPr>
+            <w:r>
+              <w:rPr>
+                <w:rFonts w:eastAsiaTheme="minorEastAsia"/>
+                <w:iCs/>
+              </w:rPr>
+              <w:t>IL-33</w:t>
+            </w:r>
+          </w:p>
+        </w:tc>
+        <w:tc>
+          <w:tcPr>
+            <w:tcW w:w="1870" w:type="dxa"/>
+            <w:tcBorders>
+              <w:top w:val="single" w:sz="4" w:space="0" w:color="auto"/>
+              <w:left w:val="single" w:sz="4" w:space="0" w:color="auto"/>
+              <w:bottom w:val="single" w:sz="4" w:space="0" w:color="auto"/>
+              <w:right w:val="single" w:sz="4" w:space="0" w:color="auto"/>
+            </w:tcBorders>
+          </w:tcPr>
+          <w:p>
+            <w:pPr>
+              <w:spacing w:before="60"/>
+              <w:jc w:val="center"/>
+              <w:rPr>
+                <w:rFonts w:eastAsiaTheme="minorEastAsia"/>
+                <w:iCs/>
+              </w:rPr>
+            </w:pPr>
+            <w:r>
+              <w:rPr>
+                <w:rFonts w:eastAsiaTheme="minorEastAsia"/>
+                <w:iCs/>
+              </w:rPr>
+              <w:t>0.0257</w:t>
+            </w:r>
+          </w:p>
+        </w:tc>
+        <w:tc>
+          <w:tcPr>
+            <w:tcW w:w="1870" w:type="dxa"/>
+            <w:tcBorders>
+              <w:top w:val="single" w:sz="4" w:space="0" w:color="auto"/>
+              <w:left w:val="single" w:sz="4" w:space="0" w:color="auto"/>
+              <w:bottom w:val="single" w:sz="4" w:space="0" w:color="auto"/>
+              <w:right w:val="single" w:sz="4" w:space="0" w:color="auto"/>
+            </w:tcBorders>
+          </w:tcPr>
+          <w:p>
+            <w:pPr>
+              <w:spacing w:before="60"/>
+              <w:jc w:val="center"/>
+              <w:rPr>
+                <w:rFonts w:eastAsiaTheme="minorEastAsia"/>
+                <w:iCs/>
+              </w:rPr>
+            </w:pPr>
+            <w:r>
+              <w:rPr>
+                <w:rFonts w:eastAsiaTheme="minorEastAsia"/>
+                <w:iCs/>
+              </w:rPr>
+              <w:t>0.0701</w:t>
+            </w:r>
+          </w:p>
+        </w:tc>
+        <w:tc>
+          <w:tcPr>
+            <w:tcW w:w="1870" w:type="dxa"/>
+            <w:tcBorders>
+              <w:top w:val="single" w:sz="4" w:space="0" w:color="auto"/>
+              <w:left w:val="single" w:sz="4" w:space="0" w:color="auto"/>
+              <w:bottom w:val="single" w:sz="4" w:space="0" w:color="auto"/>
+              <w:right w:val="single" w:sz="4" w:space="0" w:color="auto"/>
+            </w:tcBorders>
+          </w:tcPr>
+          <w:p>
+            <w:pPr>
+              <w:spacing w:before="60"/>
+              <w:jc w:val="center"/>
+              <w:rPr>
+                <w:rFonts w:eastAsiaTheme="minorEastAsia"/>
+                <w:iCs/>
+              </w:rPr>
+            </w:pPr>
+            <w:r>
+              <w:rPr>
+                <w:rFonts w:eastAsiaTheme="minorEastAsia"/>
+                <w:iCs/>
+              </w:rPr>
+              <w:t>0.6035</w:t>
+            </w:r>
+          </w:p>
+        </w:tc>
+        <w:tc>
+          <w:tcPr>
+            <w:tcW w:w="1870" w:type="dxa"/>
+            <w:tcBorders>
+              <w:top w:val="single" w:sz="4" w:space="0" w:color="auto"/>
+              <w:left w:val="single" w:sz="4" w:space="0" w:color="auto"/>
+              <w:bottom w:val="single" w:sz="4" w:space="0" w:color="auto"/>
+              <w:right w:val="single" w:sz="4" w:space="0" w:color="auto"/>
+            </w:tcBorders>
+          </w:tcPr>
+          <w:p>
+            <w:pPr>
+              <w:spacing w:before="60"/>
+              <w:jc w:val="center"/>
+              <w:rPr>
+                <w:rFonts w:eastAsiaTheme="minorEastAsia"/>
+                <w:iCs/>
+              </w:rPr>
+            </w:pPr>
+            <w:r>
+              <w:rPr>
+                <w:rFonts w:eastAsiaTheme="minorEastAsia"/>
+                <w:iCs/>
+              </w:rPr>
+              <w:t>--</w:t>
+            </w:r>
+          </w:p>
+        </w:tc>
+      </w:tr>
+      <w:tr>
+        <w:trPr>
+          <w:jc w:val="center"/>
+        </w:trPr>
+        <w:tc>
+          <w:tcPr>
+            <w:tcW w:w="1870" w:type="dxa"/>
+            <w:tcBorders>
+              <w:right w:val="single" w:sz="4" w:space="0" w:color="auto"/>
+            </w:tcBorders>
+          </w:tcPr>
+          <w:p>
+            <w:pPr>
+              <w:spacing w:before="60"/>
+              <w:jc w:val="center"/>
+              <w:rPr>
+                <w:rFonts w:eastAsiaTheme="minorEastAsia"/>
+                <w:iCs/>
+              </w:rPr>
+            </w:pPr>
+            <w:r>
+              <w:rPr>
+                <w:rFonts w:eastAsiaTheme="minorEastAsia"/>
+                <w:iCs/>
+              </w:rPr>
+              <w:t>TNF</w:t>
+            </w:r>
+          </w:p>
+        </w:tc>
+        <w:tc>
+          <w:tcPr>
+            <w:tcW w:w="1870" w:type="dxa"/>
+            <w:tcBorders>
+              <w:top w:val="single" w:sz="4" w:space="0" w:color="auto"/>
+              <w:left w:val="single" w:sz="4" w:space="0" w:color="auto"/>
+              <w:bottom w:val="single" w:sz="4" w:space="0" w:color="auto"/>
+              <w:right w:val="single" w:sz="4" w:space="0" w:color="auto"/>
+            </w:tcBorders>
+          </w:tcPr>
+          <w:p>
+            <w:pPr>
+              <w:spacing w:before="60"/>
+              <w:jc w:val="center"/>
+              <w:rPr>
+                <w:rFonts w:eastAsiaTheme="minorEastAsia"/>
+                <w:iCs/>
+              </w:rPr>
+            </w:pPr>
+            <w:r>
+              <w:rPr>
+                <w:rFonts w:eastAsiaTheme="minorEastAsia"/>
+                <w:iCs/>
+              </w:rPr>
+              <w:t>0.0257</w:t>
+            </w:r>
+          </w:p>
+        </w:tc>
+        <w:tc>
+          <w:tcPr>
+            <w:tcW w:w="1870" w:type="dxa"/>
+            <w:tcBorders>
+              <w:top w:val="single" w:sz="4" w:space="0" w:color="auto"/>
+              <w:left w:val="single" w:sz="4" w:space="0" w:color="auto"/>
+              <w:bottom w:val="single" w:sz="4" w:space="0" w:color="auto"/>
+              <w:right w:val="single" w:sz="4" w:space="0" w:color="auto"/>
+            </w:tcBorders>
+          </w:tcPr>
+          <w:p>
+            <w:pPr>
+              <w:spacing w:before="60"/>
+              <w:jc w:val="center"/>
+              <w:rPr>
+                <w:rFonts w:eastAsiaTheme="minorEastAsia"/>
+                <w:iCs/>
+              </w:rPr>
+            </w:pPr>
+            <w:r>
+              <w:rPr>
+                <w:rFonts w:eastAsiaTheme="minorEastAsia"/>
+                <w:iCs/>
+              </w:rPr>
+              <w:t>8.0e-08</w:t>
+            </w:r>
+          </w:p>
+        </w:tc>
+        <w:tc>
+          <w:tcPr>
+            <w:tcW w:w="1870" w:type="dxa"/>
+            <w:tcBorders>
+              <w:top w:val="single" w:sz="4" w:space="0" w:color="auto"/>
+              <w:left w:val="single" w:sz="4" w:space="0" w:color="auto"/>
+              <w:bottom w:val="single" w:sz="4" w:space="0" w:color="auto"/>
+              <w:right w:val="single" w:sz="4" w:space="0" w:color="auto"/>
+            </w:tcBorders>
+          </w:tcPr>
+          <w:p>
+            <w:pPr>
+              <w:spacing w:before="60"/>
+              <w:jc w:val="center"/>
+              <w:rPr>
+                <w:rFonts w:eastAsiaTheme="minorEastAsia"/>
+                <w:iCs/>
+              </w:rPr>
+            </w:pPr>
+            <w:r>
+              <w:rPr>
+                <w:rFonts w:eastAsiaTheme="minorEastAsia"/>
+                <w:iCs/>
+              </w:rPr>
+              <w:t>6.0e-06</w:t>
+            </w:r>
+          </w:p>
+        </w:tc>
+        <w:tc>
+          <w:tcPr>
+            <w:tcW w:w="1870" w:type="dxa"/>
+            <w:tcBorders>
+              <w:top w:val="single" w:sz="4" w:space="0" w:color="auto"/>
+              <w:left w:val="single" w:sz="4" w:space="0" w:color="auto"/>
+              <w:bottom w:val="single" w:sz="4" w:space="0" w:color="auto"/>
+              <w:right w:val="single" w:sz="4" w:space="0" w:color="auto"/>
+            </w:tcBorders>
+          </w:tcPr>
+          <w:p>
+            <w:pPr>
+              <w:spacing w:before="60"/>
+              <w:jc w:val="center"/>
+              <w:rPr>
+                <w:rFonts w:eastAsiaTheme="minorEastAsia"/>
+                <w:iCs/>
+              </w:rPr>
+            </w:pPr>
+            <w:r>
+              <w:rPr>
+                <w:rFonts w:eastAsiaTheme="minorEastAsia"/>
+                <w:iCs/>
+              </w:rPr>
+              <w:t>2.0e-05</w:t>
+            </w:r>
+          </w:p>
+        </w:tc>
+      </w:tr>
+    </w:tbl>
+    <w:p>
+      <w:pPr>
+        <w:spacing w:before="60"/>
+        <w:jc w:val="both"/>
+        <w:rPr>
+          <w:rFonts w:eastAsiaTheme="minorEastAsia"/>
+          <w:iCs/>
+        </w:rPr>
+      </w:pPr>
+    </w:p>
+    <w:p>
+      <w:pPr>
+        <w:spacing w:before="60"/>
+        <w:jc w:val="both"/>
+        <w:rPr>
+          <w:rFonts w:eastAsiaTheme="minorEastAsia"/>
+          <w:iCs/>
+        </w:rPr>
+      </w:pPr>
+      <w:r>
+        <w:rPr>
+          <w:rFonts w:eastAsiaTheme="minorEastAsia"/>
+          <w:b/>
+          <w:bCs/>
+          <w:iCs/>
+          <w:u w:val="single"/>
+        </w:rPr>
+        <w:lastRenderedPageBreak/>
+        <w:t>Discussion</w:t>
+      </w:r>
+      <w:r>
+        <w:rPr>
+          <w:rFonts w:eastAsiaTheme="minorEastAsia"/>
+          <w:b/>
+          <w:bCs/>
+          <w:iCs/>
+          <w:u w:val="single"/>
+        </w:rPr>
+        <w:t>:</w:t>
+      </w:r>
+      <w:r>
+        <w:rPr>
+          <w:rFonts w:eastAsiaTheme="minorEastAsia"/>
+          <w:iCs/>
+        </w:rPr>
+        <w:t xml:space="preserve"> Within </w:t>
+      </w:r>
+      <w:r>
+        <w:rPr>
+          <w:rFonts w:eastAsiaTheme="minorEastAsia"/>
+          <w:iCs/>
+        </w:rPr>
+        <w:t>biological</w:t>
+      </w:r>
+      <w:r>
+        <w:rPr>
+          <w:rFonts w:eastAsiaTheme="minorEastAsia"/>
+          <w:iCs/>
+        </w:rPr>
+        <w:t xml:space="preserve"> experimental system</w:t>
+      </w:r>
+      <w:r>
+        <w:rPr>
+          <w:rFonts w:eastAsiaTheme="minorEastAsia"/>
+          <w:iCs/>
+        </w:rPr>
+        <w:t>s</w:t>
+      </w:r>
+      <w:r>
+        <w:rPr>
+          <w:rFonts w:eastAsiaTheme="minorEastAsia"/>
+          <w:iCs/>
+        </w:rPr>
+        <w:t xml:space="preserve">, controls are employed </w:t>
+      </w:r>
+      <w:r>
+        <w:rPr>
+          <w:rFonts w:eastAsiaTheme="minorEastAsia"/>
+          <w:iCs/>
+        </w:rPr>
+        <w:t>to facilitate comparisons and ensure the test model is responding as expected. For this application, the hypoxia control group, comprised of healthy cells not subjected to hypoxia, represents maximum apoptosis reduction while the control group represents the disease baseline. Fu</w:t>
+      </w:r>
+      <w:r>
+        <w:rPr>
+          <w:rFonts w:eastAsiaTheme="minorEastAsia"/>
+          <w:iCs/>
+        </w:rPr>
+        <w:t>r</w:t>
+      </w:r>
+      <w:r>
+        <w:rPr>
+          <w:rFonts w:eastAsiaTheme="minorEastAsia"/>
+          <w:iCs/>
+        </w:rPr>
+        <w:t xml:space="preserve">ther, negative and positive controls indicate if our </w:t>
+      </w:r>
+      <w:r>
+        <w:rPr>
+          <w:rFonts w:eastAsiaTheme="minorEastAsia"/>
+          <w:iCs/>
+        </w:rPr>
+        <w:t>system is responding in a predictable manner – TNF is known to exacerbate apoptosis</w:t>
+      </w:r>
+      <w:r>
+        <w:rPr>
+          <w:rFonts w:eastAsiaTheme="minorEastAsia"/>
+          <w:iCs/>
+          <w:vertAlign w:val="superscript"/>
+        </w:rPr>
+        <w:t>5</w:t>
+      </w:r>
+      <w:r>
+        <w:rPr>
+          <w:rFonts w:eastAsiaTheme="minorEastAsia"/>
+          <w:iCs/>
+        </w:rPr>
+        <w:t xml:space="preserve"> while IL-33 has previously been reported to reduce apoptosis</w:t>
+      </w:r>
+      <w:r>
+        <w:rPr>
+          <w:rFonts w:eastAsiaTheme="minorEastAsia"/>
+          <w:iCs/>
+          <w:vertAlign w:val="superscript"/>
+        </w:rPr>
+        <w:t>4</w:t>
+      </w:r>
+      <w:r>
+        <w:rPr>
+          <w:rFonts w:eastAsiaTheme="minorEastAsia"/>
+          <w:iCs/>
+        </w:rPr>
+        <w:t>. Finally, comparing the apoptotic cell count of IL-13 treated wells to these controls facilitate characterization of its therapeutic efficacy.</w:t>
+      </w:r>
+    </w:p>
+    <w:p>
+      <w:pPr>
+        <w:spacing w:before="60"/>
+        <w:jc w:val="both"/>
+        <w:rPr>
+          <w:rFonts w:eastAsiaTheme="minorEastAsia"/>
+          <w:iCs/>
+        </w:rPr>
+      </w:pPr>
+      <w:r>
+        <w:rPr>
+          <w:rFonts w:eastAsiaTheme="minorEastAsia"/>
+          <w:iCs/>
+        </w:rPr>
+        <w:t xml:space="preserve">The p-values listed in </w:t>
+      </w:r>
+      <w:r>
+        <w:rPr>
+          <w:rFonts w:eastAsiaTheme="minorEastAsia"/>
+          <w:b/>
+          <w:bCs/>
+          <w:iCs/>
+        </w:rPr>
+        <w:t xml:space="preserve">Table </w:t>
+      </w:r>
+      <w:r>
+        <w:rPr>
+          <w:rFonts w:eastAsiaTheme="minorEastAsia"/>
+          <w:b/>
+          <w:bCs/>
+          <w:iCs/>
+        </w:rPr>
+        <w:t xml:space="preserve">1 </w:t>
+      </w:r>
+      <w:r>
+        <w:rPr>
+          <w:rFonts w:eastAsiaTheme="minorEastAsia"/>
+          <w:iCs/>
+        </w:rPr>
+        <w:t xml:space="preserve">for IL-13 indicate that IL-13 and IL-33 perform equally in this system because the null could not be rejected </w:t>
+      </w:r>
+      <w:r>
+        <w:rPr>
+          <w:rFonts w:eastAsiaTheme="minorEastAsia"/>
+          <w:b/>
+          <w:bCs/>
+          <w:iCs/>
+        </w:rPr>
+        <w:t>(p=0.6035)</w:t>
+      </w:r>
+      <w:r>
+        <w:rPr>
+          <w:rFonts w:eastAsiaTheme="minorEastAsia"/>
+          <w:iCs/>
+        </w:rPr>
+        <w:t>. Both IL-13 and IL-33 were found to be protective (reduced apoptosis) following MI; however, only IL-13 was not statistically different between the hypoxia control group. This indicates that IL-13 is very effective as an anti-apoptotic agent</w:t>
+      </w:r>
+      <w:r>
+        <w:rPr>
+          <w:rFonts w:eastAsiaTheme="minorEastAsia"/>
+          <w:iCs/>
+        </w:rPr>
+        <w:t xml:space="preserve"> – equal to IL-33. </w:t>
+      </w:r>
+      <w:r>
+        <w:rPr>
+          <w:rFonts w:eastAsiaTheme="minorEastAsia"/>
+          <w:iCs/>
+        </w:rPr>
+        <w:t>One of the key assumptions to utilize a parametric test is that the variances of groups are equivalent</w:t>
+      </w:r>
+      <w:r>
+        <w:rPr>
+          <w:rFonts w:eastAsiaTheme="minorEastAsia"/>
+          <w:iCs/>
+        </w:rPr>
+        <w:t>;</w:t>
+      </w:r>
+      <w:r>
+        <w:rPr>
+          <w:rFonts w:eastAsiaTheme="minorEastAsia"/>
+          <w:iCs/>
+        </w:rPr>
+        <w:t xml:space="preserve"> yet</w:t>
+      </w:r>
+      <w:r>
+        <w:rPr>
+          <w:rFonts w:eastAsiaTheme="minorEastAsia"/>
+          <w:iCs/>
         </w:rPr>
         <w:t xml:space="preserve"> </w:t>
       </w:r>
       <w:r>
         <w:rPr>
-          <w:sz w:val="20"/>
-          <w:szCs w:val="20"/>
-        </w:rPr>
-        <w:t xml:space="preserve">[1]Benjamin, E., et al. (2018) </w:t>
-      </w:r>
-      <w:r>
-        <w:rPr>
+          <w:rFonts w:eastAsiaTheme="minorEastAsia"/>
+          <w:b/>
+          <w:bCs/>
+          <w:iCs/>
+        </w:rPr>
+        <w:t>Figure 1</w:t>
+      </w:r>
+      <w:r>
+        <w:rPr>
+          <w:rFonts w:eastAsiaTheme="minorEastAsia"/>
+          <w:iCs/>
+        </w:rPr>
+        <w:t xml:space="preserve"> indicates that the control group variance may </w:t>
+      </w:r>
+      <w:proofErr w:type="gramStart"/>
+      <w:r>
+        <w:rPr>
+          <w:rFonts w:eastAsiaTheme="minorEastAsia"/>
+          <w:iCs/>
+        </w:rPr>
+        <w:t>actually be</w:t>
+      </w:r>
+      <w:proofErr w:type="gramEnd"/>
+      <w:r>
+        <w:rPr>
+          <w:rFonts w:eastAsiaTheme="minorEastAsia"/>
+          <w:iCs/>
+        </w:rPr>
+        <w:t xml:space="preserve"> much larger than the other groups. Thus, a test should be conducted to determine if this data violates the equal variance assumption, and if </w:t>
+      </w:r>
+      <w:proofErr w:type="gramStart"/>
+      <w:r>
+        <w:rPr>
+          <w:rFonts w:eastAsiaTheme="minorEastAsia"/>
+          <w:iCs/>
+        </w:rPr>
+        <w:t>so</w:t>
+      </w:r>
+      <w:proofErr w:type="gramEnd"/>
+      <w:r>
+        <w:rPr>
+          <w:rFonts w:eastAsiaTheme="minorEastAsia"/>
+          <w:iCs/>
+        </w:rPr>
+        <w:t xml:space="preserve"> a non-parametric test should be conducted. Switching to a non-parametric test will reduce the power of the study potentially translating to reduced significance in post-hoc testing.</w:t>
+      </w:r>
+    </w:p>
+    <w:p>
+      <w:pPr>
+        <w:jc w:val="both"/>
+        <w:rPr>
+          <w:sz w:val="20"/>
+          <w:szCs w:val="20"/>
+        </w:rPr>
+      </w:pPr>
+      <w:r>
+        <w:rPr>
+          <w:b/>
+          <w:bCs/>
           <w:sz w:val="20"/>
           <w:szCs w:val="20"/>
           <w:u w:val="single"/>
         </w:rPr>
+        <w:t>Reference</w:t>
+      </w:r>
+      <w:r>
+        <w:rPr>
+          <w:b/>
+          <w:bCs/>
+          <w:sz w:val="20"/>
+          <w:szCs w:val="20"/>
+          <w:u w:val="single"/>
+        </w:rPr>
+        <w:t>s:</w:t>
+      </w:r>
+      <w:r>
+        <w:rPr>
+          <w:b/>
+          <w:bCs/>
+          <w:sz w:val="20"/>
+          <w:szCs w:val="20"/>
+        </w:rPr>
+        <w:t xml:space="preserve"> </w:t>
+      </w:r>
+      <w:r>
+        <w:rPr>
+          <w:sz w:val="20"/>
+          <w:szCs w:val="20"/>
+        </w:rPr>
+        <w:t>[</w:t>
+      </w:r>
+      <w:proofErr w:type="gramStart"/>
+      <w:r>
+        <w:rPr>
+          <w:sz w:val="20"/>
+          <w:szCs w:val="20"/>
+        </w:rPr>
+        <w:t>1]Benjamin</w:t>
+      </w:r>
+      <w:proofErr w:type="gramEnd"/>
+      <w:r>
+        <w:rPr>
+          <w:sz w:val="20"/>
+          <w:szCs w:val="20"/>
+        </w:rPr>
+        <w:t xml:space="preserve">, E., et al. (2018) </w:t>
+      </w:r>
+      <w:r>
+        <w:rPr>
+          <w:sz w:val="20"/>
+          <w:szCs w:val="20"/>
+          <w:u w:val="single"/>
+        </w:rPr>
         <w:t>Circulation</w:t>
       </w:r>
       <w:r>
@@ -1004,6 +2873,7 @@
         </w:rPr>
         <w:t>[</w:t>
       </w:r>
+      <w:proofErr w:type="gramStart"/>
       <w:r>
         <w:rPr>
           <w:sz w:val="20"/>
@@ -1016,7 +2886,24 @@
           <w:sz w:val="20"/>
           <w:szCs w:val="20"/>
         </w:rPr>
-        <w:t xml:space="preserve">]Konstarn, M., et al. (2011) </w:t>
+        <w:t>]</w:t>
+      </w:r>
+      <w:proofErr w:type="spellStart"/>
+      <w:r>
+        <w:rPr>
+          <w:sz w:val="20"/>
+          <w:szCs w:val="20"/>
+        </w:rPr>
+        <w:t>Konstarn</w:t>
+      </w:r>
+      <w:proofErr w:type="spellEnd"/>
+      <w:proofErr w:type="gramEnd"/>
+      <w:r>
+        <w:rPr>
+          <w:sz w:val="20"/>
+          <w:szCs w:val="20"/>
+        </w:rPr>
+        <w:t xml:space="preserve">, M., et al. (2011) </w:t>
       </w:r>
       <w:r>
         <w:rPr>
@@ -1066,7 +2953,23 @@
           <w:sz w:val="20"/>
           <w:szCs w:val="20"/>
         </w:rPr>
-        <w:t xml:space="preserve">Wodsedalek, D., et al. (2019) </w:t>
+        <w:t xml:space="preserve"> </w:t>
+      </w:r>
+      <w:proofErr w:type="spellStart"/>
+      <w:r>
+        <w:rPr>
+          <w:sz w:val="20"/>
+          <w:szCs w:val="20"/>
+        </w:rPr>
+        <w:t>Wodsedalek</w:t>
+      </w:r>
+      <w:proofErr w:type="spellEnd"/>
+      <w:r>
+        <w:rPr>
+          <w:sz w:val="20"/>
+          <w:szCs w:val="20"/>
+        </w:rPr>
+        <w:t xml:space="preserve">, D., et al. (2019) </w:t>
       </w:r>
       <w:r>
         <w:rPr>
@@ -1090,19 +2993,37 @@
         </w:rPr>
         <w:t>[</w:t>
       </w:r>
-      <w:r>
-        <w:rPr>
-          <w:sz w:val="20"/>
-          <w:szCs w:val="20"/>
-        </w:rPr>
-        <w:t>4</w:t>
-      </w:r>
-      <w:r>
-        <w:rPr>
-          <w:sz w:val="20"/>
-          <w:szCs w:val="20"/>
-        </w:rPr>
-        <w:t>]Wang</w:t>
+      <w:proofErr w:type="gramStart"/>
+      <w:r>
+        <w:rPr>
+          <w:sz w:val="20"/>
+          <w:szCs w:val="20"/>
+        </w:rPr>
+        <w:t>4]</w:t>
+      </w:r>
+      <w:proofErr w:type="spellStart"/>
+      <w:r>
+        <w:rPr>
+          <w:sz w:val="20"/>
+          <w:szCs w:val="20"/>
+        </w:rPr>
+        <w:t>Veeraveedu</w:t>
+      </w:r>
+      <w:proofErr w:type="spellEnd"/>
+      <w:proofErr w:type="gramEnd"/>
+      <w:r>
+        <w:rPr>
+          <w:sz w:val="20"/>
+          <w:szCs w:val="20"/>
+        </w:rPr>
+        <w:t>, P. T.</w:t>
+      </w:r>
+      <w:r>
+        <w:rPr>
+          <w:sz w:val="20"/>
+          <w:szCs w:val="20"/>
+        </w:rPr>
+        <w:t>, et al.</w:t>
       </w:r>
       <w:r>
         <w:rPr>
@@ -1116,78 +3037,67 @@
           <w:sz w:val="20"/>
           <w:szCs w:val="20"/>
         </w:rPr>
-        <w:t xml:space="preserve">, Y., et al. (2019) </w:t>
-      </w:r>
+        <w:t>(2019)</w:t>
+      </w:r>
+      <w:r>
+        <w:rPr>
+          <w:sz w:val="20"/>
+          <w:szCs w:val="20"/>
+        </w:rPr>
+        <w:t xml:space="preserve"> </w:t>
+      </w:r>
+      <w:proofErr w:type="spellStart"/>
       <w:r>
         <w:rPr>
           <w:sz w:val="20"/>
           <w:szCs w:val="20"/>
           <w:u w:val="single"/>
         </w:rPr>
-        <w:t>Circulation</w:t>
-      </w:r>
-      <w:r>
-        <w:rPr>
-          <w:sz w:val="20"/>
-          <w:szCs w:val="20"/>
-        </w:rPr>
-        <w:t>. [</w:t>
-      </w:r>
-      <w:r>
-        <w:rPr>
-          <w:sz w:val="20"/>
-          <w:szCs w:val="20"/>
-        </w:rPr>
-        <w:t>5</w:t>
-      </w:r>
-      <w:r>
-        <w:rPr>
-          <w:sz w:val="20"/>
-          <w:szCs w:val="20"/>
-        </w:rPr>
-        <w:t xml:space="preserve">]Jung, M., et al. (2017) </w:t>
-      </w:r>
+        <w:t>Biochem</w:t>
+      </w:r>
+      <w:proofErr w:type="spellEnd"/>
       <w:r>
         <w:rPr>
           <w:sz w:val="20"/>
           <w:szCs w:val="20"/>
           <w:u w:val="single"/>
         </w:rPr>
-        <w:t>Basic Res. Cardiol.</w:t>
-      </w:r>
-      <w:r>
-        <w:rPr>
-          <w:sz w:val="20"/>
-          <w:szCs w:val="20"/>
+        <w:t>.</w:t>
+      </w:r>
+      <w:r>
+        <w:rPr>
+          <w:sz w:val="20"/>
+          <w:szCs w:val="20"/>
+          <w:u w:val="single"/>
         </w:rPr>
         <w:t xml:space="preserve"> </w:t>
       </w:r>
-      <w:r>
-        <w:rPr>
-          <w:sz w:val="20"/>
-          <w:szCs w:val="20"/>
-        </w:rPr>
-        <w:t>[</w:t>
-      </w:r>
-      <w:r>
-        <w:rPr>
-          <w:sz w:val="20"/>
-          <w:szCs w:val="20"/>
-        </w:rPr>
-        <w:t>6</w:t>
-      </w:r>
-      <w:r>
-        <w:rPr>
-          <w:sz w:val="20"/>
-          <w:szCs w:val="20"/>
-        </w:rPr>
-        <w:t>] Liu, Q., et al. (2019) JCI Insight.</w:t>
-      </w:r>
-      <w:r>
-        <w:rPr>
-          <w:sz w:val="20"/>
-          <w:szCs w:val="20"/>
-        </w:rPr>
+      <w:proofErr w:type="spellStart"/>
+      <w:r>
+        <w:rPr>
+          <w:sz w:val="20"/>
+          <w:szCs w:val="20"/>
+          <w:u w:val="single"/>
+        </w:rPr>
+        <w:t>Pharmacol</w:t>
+      </w:r>
+      <w:proofErr w:type="spellEnd"/>
+      <w:r>
+        <w:rPr>
+          <w:sz w:val="20"/>
+          <w:szCs w:val="20"/>
+          <w:u w:val="single"/>
+        </w:rPr>
+        <w:t>.</w:t>
+      </w:r>
+      <w:r>
+        <w:rPr>
+          <w:sz w:val="20"/>
+          <w:szCs w:val="20"/>
+        </w:rPr>
+        <w:t xml:space="preserve"> [5]</w:t>
+      </w:r>
+      <w:r>
         <w:t xml:space="preserve"> </w:t>
       </w:r>
       <w:r>
@@ -1195,7 +3105,21 @@
           <w:sz w:val="20"/>
           <w:szCs w:val="20"/>
         </w:rPr>
-        <w:t xml:space="preserve">[7]El Hajj, E., et al. (2018) </w:t>
+        <w:t>Carlson, D. L.</w:t>
+      </w:r>
+      <w:r>
+        <w:rPr>
+          <w:sz w:val="20"/>
+          <w:szCs w:val="20"/>
+        </w:rPr>
+        <w:t>, et al. (2002)</w:t>
+      </w:r>
+      <w:r>
+        <w:rPr>
+          <w:sz w:val="20"/>
+          <w:szCs w:val="20"/>
+        </w:rPr>
+        <w:t xml:space="preserve"> </w:t>
       </w:r>
       <w:r>
         <w:rPr>
@@ -1203,115 +3127,108 @@
           <w:szCs w:val="20"/>
           <w:u w:val="single"/>
         </w:rPr>
-        <w:t xml:space="preserve"> Am. J. Physiol. Heart Circ. Physiol.</w:t>
-      </w:r>
-      <w:r>
+        <w:t>Am</w:t>
+      </w:r>
+      <w:r>
+        <w:rPr>
+          <w:sz w:val="20"/>
+          <w:szCs w:val="20"/>
+          <w:u w:val="single"/>
+        </w:rPr>
+        <w:t>.</w:t>
+      </w:r>
+      <w:r>
+        <w:rPr>
+          <w:sz w:val="20"/>
+          <w:szCs w:val="20"/>
+          <w:u w:val="single"/>
+        </w:rPr>
+        <w:t xml:space="preserve"> J</w:t>
+      </w:r>
+      <w:r>
+        <w:rPr>
+          <w:sz w:val="20"/>
+          <w:szCs w:val="20"/>
+          <w:u w:val="single"/>
+        </w:rPr>
+        <w:t>.</w:t>
+      </w:r>
+      <w:r>
+        <w:rPr>
+          <w:sz w:val="20"/>
+          <w:szCs w:val="20"/>
+          <w:u w:val="single"/>
+        </w:rPr>
+        <w:t xml:space="preserve"> Physiol</w:t>
+      </w:r>
+      <w:r>
+        <w:rPr>
+          <w:sz w:val="20"/>
+          <w:szCs w:val="20"/>
+          <w:u w:val="single"/>
+        </w:rPr>
+        <w:t>.</w:t>
+      </w:r>
+      <w:r>
+        <w:rPr>
+          <w:sz w:val="20"/>
+          <w:szCs w:val="20"/>
+          <w:u w:val="single"/>
+        </w:rPr>
+        <w:t xml:space="preserve"> Heart</w:t>
+      </w:r>
+      <w:r>
+        <w:rPr>
+          <w:sz w:val="20"/>
+          <w:szCs w:val="20"/>
+          <w:u w:val="single"/>
+        </w:rPr>
+        <w:t>.</w:t>
+      </w:r>
+      <w:r>
+        <w:rPr>
+          <w:sz w:val="20"/>
+          <w:szCs w:val="20"/>
+          <w:u w:val="single"/>
+        </w:rPr>
+        <w:t xml:space="preserve"> Circ</w:t>
+      </w:r>
+      <w:r>
+        <w:rPr>
+          <w:sz w:val="20"/>
+          <w:szCs w:val="20"/>
+          <w:u w:val="single"/>
+        </w:rPr>
+        <w:t>.</w:t>
+      </w:r>
+      <w:r>
+        <w:rPr>
+          <w:sz w:val="20"/>
+          <w:szCs w:val="20"/>
+          <w:u w:val="single"/>
+        </w:rPr>
+        <w:t xml:space="preserve"> Physiol</w:t>
+      </w:r>
+      <w:r>
+        <w:rPr>
+          <w:sz w:val="20"/>
+          <w:szCs w:val="20"/>
+          <w:u w:val="single"/>
+        </w:rPr>
+        <w:t>.</w:t>
+      </w:r>
+      <w:r>
+        <w:rPr>
+          <w:sz w:val="20"/>
+          <w:szCs w:val="20"/>
+        </w:rPr>
         <w:t xml:space="preserve"> </w:t>
       </w:r>
-      <w:r>
-        <w:rPr>
-          <w:sz w:val="20"/>
-          <w:szCs w:val="20"/>
-        </w:rPr>
-        <w:t xml:space="preserve">[8]Matsumura, Y., et al. (2019) </w:t>
-      </w:r>
-      <w:r>
-        <w:rPr>
-          <w:sz w:val="20"/>
-          <w:szCs w:val="20"/>
-          <w:u w:val="single"/>
-        </w:rPr>
-        <w:t>Biomaterials.</w:t>
-      </w:r>
-      <w:r>
-        <w:rPr>
-          <w:sz w:val="20"/>
-          <w:szCs w:val="20"/>
-        </w:rPr>
-        <w:t xml:space="preserve"> [9]Tang, J., et al. (2018) </w:t>
-      </w:r>
-      <w:r>
-        <w:rPr>
-          <w:sz w:val="20"/>
-          <w:szCs w:val="20"/>
-          <w:u w:val="single"/>
-        </w:rPr>
-        <w:t>Sci. Adv.</w:t>
-      </w:r>
-      <w:r>
-        <w:rPr>
-          <w:sz w:val="20"/>
-          <w:szCs w:val="20"/>
-        </w:rPr>
-        <w:t xml:space="preserve"> </w:t>
-      </w:r>
-      <w:r>
-        <w:rPr>
-          <w:sz w:val="20"/>
-          <w:szCs w:val="20"/>
-        </w:rPr>
-        <w:t>[</w:t>
-      </w:r>
-      <w:r>
-        <w:rPr>
-          <w:sz w:val="20"/>
-          <w:szCs w:val="20"/>
-        </w:rPr>
-        <w:t>10</w:t>
-      </w:r>
-      <w:r>
-        <w:rPr>
-          <w:sz w:val="20"/>
-          <w:szCs w:val="20"/>
-        </w:rPr>
-        <w:t xml:space="preserve">]JhunJhunwala, S., et al. (2012) </w:t>
-      </w:r>
-      <w:r>
-        <w:rPr>
-          <w:sz w:val="20"/>
-          <w:szCs w:val="20"/>
-          <w:u w:val="single"/>
-        </w:rPr>
-        <w:t>Adv. Mater.</w:t>
-      </w:r>
-      <w:r>
-        <w:rPr>
-          <w:sz w:val="20"/>
-          <w:szCs w:val="20"/>
-        </w:rPr>
-        <w:t xml:space="preserve"> [</w:t>
-      </w:r>
-      <w:r>
-        <w:rPr>
-          <w:sz w:val="20"/>
-          <w:szCs w:val="20"/>
-        </w:rPr>
-        <w:t>11</w:t>
-      </w:r>
-      <w:r>
-        <w:rPr>
-          <w:sz w:val="20"/>
-          <w:szCs w:val="20"/>
-        </w:rPr>
-        <w:t xml:space="preserve">]Curaj, A., et al. (2015) </w:t>
-      </w:r>
-      <w:r>
-        <w:rPr>
-          <w:sz w:val="20"/>
-          <w:szCs w:val="20"/>
-          <w:u w:val="single"/>
-        </w:rPr>
-        <w:t>J. Vis. Exp.</w:t>
-      </w:r>
-      <w:r>
-        <w:rPr>
-          <w:sz w:val="20"/>
-          <w:szCs w:val="20"/>
-        </w:rPr>
-        <w:t xml:space="preserve"> </w:t>
-      </w:r>
     </w:p>
-    <w:p/>
+    <w:p>
+      <w:bookmarkStart w:id="1" w:name="_GoBack"/>
+      <w:bookmarkEnd w:id="1"/>
+    </w:p>
     <w:sectPr>
       <w:pgSz w:w="12240" w:h="15840"/>
       <w:pgMar w:top="1440" w:right="1440" w:bottom="1440" w:left="1440" w:header="720" w:footer="720" w:gutter="0"/>
@@ -1774,6 +3691,22 @@
       <w:color w:val="808080"/>
     </w:rPr>
   </w:style>
+  <w:style w:type="table" w:styleId="TableGrid">
+    <w:name w:val="Table Grid"/>
+    <w:basedOn w:val="TableNormal"/>
+    <w:uiPriority w:val="39"/>
+    <w:rsid w:val="00373F55"/>
+    <w:tblPr>
+      <w:tblBorders>
+        <w:top w:val="single" w:sz="4" w:space="0" w:color="auto"/>
+        <w:left w:val="single" w:sz="4" w:space="0" w:color="auto"/>
+        <w:bottom w:val="single" w:sz="4" w:space="0" w:color="auto"/>
+        <w:right w:val="single" w:sz="4" w:space="0" w:color="auto"/>
+        <w:insideH w:val="single" w:sz="4" w:space="0" w:color="auto"/>
+        <w:insideV w:val="single" w:sz="4" w:space="0" w:color="auto"/>
+      </w:tblBorders>
+    </w:tblPr>
+  </w:style>
 </w:styles>
 </file>
 

</xml_diff>